<commit_message>
need to do testing procedure, mechanical drawings
</commit_message>
<xml_diff>
--- a/Lab6-PCB/Lab 6 Report.docx
+++ b/Lab6-PCB/Lab 6 Report.docx
@@ -26,8 +26,6 @@
         </w:rPr>
         <w:t>OBJECTIVES</w:t>
       </w:r>
-      <w:bookmarkStart w:id="0" w:name="_GoBack"/>
-      <w:bookmarkEnd w:id="0"/>
     </w:p>
     <w:p>
       <w:pPr>
@@ -322,7 +320,25 @@
           <w:sz w:val="24"/>
           <w:szCs w:val="24"/>
         </w:rPr>
-        <w:t xml:space="preserve">Figure ####: </w:t>
+        <w:t>Figure</w:t>
+      </w:r>
+      <w:r>
+        <w:rPr>
+          <w:rFonts w:ascii="Times New Roman" w:hAnsi="Times New Roman" w:cs="Times New Roman"/>
+          <w:i/>
+          <w:sz w:val="24"/>
+          <w:szCs w:val="24"/>
+        </w:rPr>
+        <w:t xml:space="preserve"> 1</w:t>
+      </w:r>
+      <w:r>
+        <w:rPr>
+          <w:rFonts w:ascii="Times New Roman" w:hAnsi="Times New Roman" w:cs="Times New Roman"/>
+          <w:i/>
+          <w:sz w:val="24"/>
+          <w:szCs w:val="24"/>
+        </w:rPr>
+        <w:t xml:space="preserve">: </w:t>
       </w:r>
       <w:r>
         <w:rPr>
@@ -452,7 +468,25 @@
           <w:sz w:val="24"/>
           <w:szCs w:val="24"/>
         </w:rPr>
-        <w:t xml:space="preserve">Figure ####: </w:t>
+        <w:t>Figure</w:t>
+      </w:r>
+      <w:r>
+        <w:rPr>
+          <w:rFonts w:ascii="Times New Roman" w:hAnsi="Times New Roman" w:cs="Times New Roman"/>
+          <w:i/>
+          <w:sz w:val="24"/>
+          <w:szCs w:val="24"/>
+        </w:rPr>
+        <w:t xml:space="preserve"> 2</w:t>
+      </w:r>
+      <w:r>
+        <w:rPr>
+          <w:rFonts w:ascii="Times New Roman" w:hAnsi="Times New Roman" w:cs="Times New Roman"/>
+          <w:i/>
+          <w:sz w:val="24"/>
+          <w:szCs w:val="24"/>
+        </w:rPr>
+        <w:t xml:space="preserve">: </w:t>
       </w:r>
       <w:r>
         <w:rPr>
@@ -606,7 +640,16 @@
           <w:sz w:val="23"/>
           <w:szCs w:val="23"/>
         </w:rPr>
-        <w:t>Figure 1: MMA7631LR1 (accelerometer) component in the Schematic Symbols editor</w:t>
+        <w:t>Figure 3</w:t>
+      </w:r>
+      <w:r>
+        <w:rPr>
+          <w:rFonts w:ascii="Times New Roman" w:hAnsi="Times New Roman" w:cs="Times New Roman"/>
+          <w:i/>
+          <w:sz w:val="23"/>
+          <w:szCs w:val="23"/>
+        </w:rPr>
+        <w:t>: MMA7631LR1 (accelerometer) component in the Schematic Symbols editor</w:t>
       </w:r>
     </w:p>
     <w:p>
@@ -695,7 +738,16 @@
           <w:sz w:val="24"/>
           <w:szCs w:val="24"/>
         </w:rPr>
-        <w:t xml:space="preserve">Figure 2: </w:t>
+        <w:t>Figure 4</w:t>
+      </w:r>
+      <w:r>
+        <w:rPr>
+          <w:rFonts w:ascii="Times New Roman" w:hAnsi="Times New Roman" w:cs="Times New Roman"/>
+          <w:i/>
+          <w:sz w:val="24"/>
+          <w:szCs w:val="24"/>
+        </w:rPr>
+        <w:t xml:space="preserve">: </w:t>
       </w:r>
       <w:r>
         <w:rPr>
@@ -810,7 +862,16 @@
           <w:sz w:val="24"/>
           <w:szCs w:val="24"/>
         </w:rPr>
-        <w:t xml:space="preserve">Figure 3: </w:t>
+        <w:t>Figure 5</w:t>
+      </w:r>
+      <w:r>
+        <w:rPr>
+          <w:rFonts w:ascii="Times New Roman" w:hAnsi="Times New Roman" w:cs="Times New Roman"/>
+          <w:i/>
+          <w:sz w:val="24"/>
+          <w:szCs w:val="24"/>
+        </w:rPr>
+        <w:t xml:space="preserve">: </w:t>
       </w:r>
       <w:r>
         <w:rPr>
@@ -916,7 +977,16 @@
           <w:sz w:val="24"/>
           <w:szCs w:val="24"/>
         </w:rPr>
-        <w:t>Figure 4: shows that our component can be added from the library to an SCH file</w:t>
+        <w:t>Figure 6</w:t>
+      </w:r>
+      <w:r>
+        <w:rPr>
+          <w:rFonts w:ascii="Times New Roman" w:hAnsi="Times New Roman" w:cs="Times New Roman"/>
+          <w:i/>
+          <w:sz w:val="24"/>
+          <w:szCs w:val="24"/>
+        </w:rPr>
+        <w:t>: shows that our component can be added from the library to an SCH file</w:t>
       </w:r>
     </w:p>
     <w:p>
@@ -1004,7 +1074,16 @@
           <w:sz w:val="24"/>
           <w:szCs w:val="24"/>
         </w:rPr>
-        <w:t>Figure 5: shows that our component can be added from the library to a PCB file</w:t>
+        <w:t>Figure 7</w:t>
+      </w:r>
+      <w:r>
+        <w:rPr>
+          <w:rFonts w:ascii="Times New Roman" w:hAnsi="Times New Roman" w:cs="Times New Roman"/>
+          <w:i/>
+          <w:sz w:val="24"/>
+          <w:szCs w:val="24"/>
+        </w:rPr>
+        <w:t>: shows that our component can be added from the library to a PCB file</w:t>
       </w:r>
     </w:p>
     <w:p>
@@ -1431,14 +1510,88 @@
         </w:rPr>
         <w:t xml:space="preserve">See the Lab6_BOM excel file. </w:t>
       </w:r>
-      <w:r>
-        <w:rPr>
-          <w:rFonts w:ascii="Times New Roman" w:hAnsi="Times New Roman" w:cs="Times New Roman"/>
-          <w:sz w:val="24"/>
-          <w:szCs w:val="24"/>
-          <w:highlight w:val="yellow"/>
-        </w:rPr>
-        <w:t>Didn’t add current yet</w:t>
+    </w:p>
+    <w:p>
+      <w:pPr>
+        <w:pStyle w:val="ListParagraph"/>
+        <w:spacing w:after="0" w:line="240" w:lineRule="auto"/>
+        <w:ind w:left="1440"/>
+        <w:rPr>
+          <w:rFonts w:ascii="Times New Roman" w:hAnsi="Times New Roman" w:cs="Times New Roman"/>
+          <w:sz w:val="24"/>
+          <w:szCs w:val="24"/>
+        </w:rPr>
+      </w:pPr>
+      <w:r>
+        <w:rPr>
+          <w:rFonts w:ascii="Times New Roman" w:hAnsi="Times New Roman" w:cs="Times New Roman"/>
+          <w:sz w:val="24"/>
+          <w:szCs w:val="24"/>
+        </w:rPr>
+        <w:t>Total estimated cost:</w:t>
+      </w:r>
+      <w:r>
+        <w:rPr>
+          <w:rFonts w:ascii="Times New Roman" w:hAnsi="Times New Roman" w:cs="Times New Roman"/>
+          <w:sz w:val="24"/>
+          <w:szCs w:val="24"/>
+        </w:rPr>
+        <w:t xml:space="preserve"> $17.10</w:t>
+      </w:r>
+    </w:p>
+    <w:p>
+      <w:pPr>
+        <w:pStyle w:val="ListParagraph"/>
+        <w:spacing w:after="0" w:line="240" w:lineRule="auto"/>
+        <w:ind w:left="1440"/>
+        <w:rPr>
+          <w:rFonts w:ascii="Times New Roman" w:hAnsi="Times New Roman" w:cs="Times New Roman"/>
+          <w:sz w:val="24"/>
+          <w:szCs w:val="24"/>
+        </w:rPr>
+      </w:pPr>
+      <w:r>
+        <w:rPr>
+          <w:rFonts w:ascii="Times New Roman" w:hAnsi="Times New Roman" w:cs="Times New Roman"/>
+          <w:sz w:val="24"/>
+          <w:szCs w:val="24"/>
+        </w:rPr>
+        <w:t xml:space="preserve">Max estimated current: </w:t>
+      </w:r>
+      <w:r>
+        <w:rPr>
+          <w:rFonts w:ascii="Times New Roman" w:hAnsi="Times New Roman" w:cs="Times New Roman"/>
+          <w:sz w:val="24"/>
+          <w:szCs w:val="24"/>
+        </w:rPr>
+        <w:t>90 mA</w:t>
+      </w:r>
+    </w:p>
+    <w:p>
+      <w:pPr>
+        <w:pStyle w:val="ListParagraph"/>
+        <w:spacing w:after="0" w:line="240" w:lineRule="auto"/>
+        <w:ind w:left="1440"/>
+        <w:rPr>
+          <w:rFonts w:ascii="Times New Roman" w:hAnsi="Times New Roman" w:cs="Times New Roman"/>
+          <w:sz w:val="24"/>
+          <w:szCs w:val="24"/>
+        </w:rPr>
+      </w:pPr>
+    </w:p>
+    <w:p>
+      <w:pPr>
+        <w:rPr>
+          <w:rFonts w:ascii="Times New Roman" w:hAnsi="Times New Roman" w:cs="Times New Roman"/>
+          <w:sz w:val="24"/>
+        </w:rPr>
+      </w:pPr>
+      <w:r>
+        <w:rPr>
+          <w:rFonts w:ascii="Times New Roman" w:hAnsi="Times New Roman" w:cs="Times New Roman"/>
+          <w:sz w:val="24"/>
+        </w:rPr>
+        <w:br w:type="page"/>
       </w:r>
     </w:p>
     <w:p>
@@ -1460,7 +1613,22 @@
           <w:rFonts w:ascii="Times New Roman" w:hAnsi="Times New Roman" w:cs="Times New Roman"/>
           <w:sz w:val="24"/>
         </w:rPr>
-        <w:t xml:space="preserve">Our project requires a maximum current input of 90mA. </w:t>
+        <w:lastRenderedPageBreak/>
+        <w:t>Our project requires a maximum current input of 90</w:t>
+      </w:r>
+      <w:r>
+        <w:rPr>
+          <w:rFonts w:ascii="Times New Roman" w:hAnsi="Times New Roman" w:cs="Times New Roman"/>
+          <w:sz w:val="24"/>
+        </w:rPr>
+        <w:t xml:space="preserve"> </w:t>
+      </w:r>
+      <w:r>
+        <w:rPr>
+          <w:rFonts w:ascii="Times New Roman" w:hAnsi="Times New Roman" w:cs="Times New Roman"/>
+          <w:sz w:val="24"/>
+        </w:rPr>
+        <w:t xml:space="preserve">mA. </w:t>
       </w:r>
       <w:r>
         <w:rPr>
@@ -1610,13 +1778,38 @@
       <w:pPr>
         <w:pStyle w:val="ListParagraph"/>
         <w:spacing w:after="0" w:line="240" w:lineRule="auto"/>
-        <w:ind w:left="1440"/>
-        <w:rPr>
-          <w:rFonts w:ascii="Times New Roman" w:hAnsi="Times New Roman" w:cs="Times New Roman"/>
-          <w:sz w:val="24"/>
-          <w:szCs w:val="24"/>
-        </w:rPr>
-      </w:pPr>
+        <w:rPr>
+          <w:rFonts w:ascii="Times New Roman" w:hAnsi="Times New Roman" w:cs="Times New Roman"/>
+          <w:b/>
+          <w:sz w:val="24"/>
+          <w:szCs w:val="24"/>
+        </w:rPr>
+      </w:pPr>
+    </w:p>
+    <w:p>
+      <w:pPr>
+        <w:pStyle w:val="ListParagraph"/>
+        <w:numPr>
+          <w:ilvl w:val="0"/>
+          <w:numId w:val="1"/>
+        </w:numPr>
+        <w:spacing w:after="0" w:line="240" w:lineRule="auto"/>
+        <w:rPr>
+          <w:rFonts w:ascii="Times New Roman" w:hAnsi="Times New Roman" w:cs="Times New Roman"/>
+          <w:b/>
+          <w:sz w:val="24"/>
+          <w:szCs w:val="24"/>
+        </w:rPr>
+      </w:pPr>
+      <w:r>
+        <w:rPr>
+          <w:rFonts w:ascii="Times New Roman" w:hAnsi="Times New Roman" w:cs="Times New Roman"/>
+          <w:b/>
+          <w:sz w:val="24"/>
+          <w:szCs w:val="24"/>
+        </w:rPr>
+        <w:t>ANALYSIS AND DISCUSSION</w:t>
+      </w:r>
     </w:p>
     <w:p>
       <w:pPr>
@@ -1632,58 +1825,6 @@
           <w:szCs w:val="24"/>
         </w:rPr>
       </w:pPr>
-    </w:p>
-    <w:p>
-      <w:pPr>
-        <w:pStyle w:val="ListParagraph"/>
-        <w:spacing w:after="0" w:line="240" w:lineRule="auto"/>
-        <w:rPr>
-          <w:rFonts w:ascii="Times New Roman" w:hAnsi="Times New Roman" w:cs="Times New Roman"/>
-          <w:b/>
-          <w:sz w:val="24"/>
-          <w:szCs w:val="24"/>
-        </w:rPr>
-      </w:pPr>
-    </w:p>
-    <w:p>
-      <w:pPr>
-        <w:pStyle w:val="ListParagraph"/>
-        <w:numPr>
-          <w:ilvl w:val="0"/>
-          <w:numId w:val="1"/>
-        </w:numPr>
-        <w:spacing w:after="0" w:line="240" w:lineRule="auto"/>
-        <w:rPr>
-          <w:rFonts w:ascii="Times New Roman" w:hAnsi="Times New Roman" w:cs="Times New Roman"/>
-          <w:b/>
-          <w:sz w:val="24"/>
-          <w:szCs w:val="24"/>
-        </w:rPr>
-      </w:pPr>
-      <w:r>
-        <w:rPr>
-          <w:rFonts w:ascii="Times New Roman" w:hAnsi="Times New Roman" w:cs="Times New Roman"/>
-          <w:b/>
-          <w:sz w:val="24"/>
-          <w:szCs w:val="24"/>
-        </w:rPr>
-        <w:t>ANALYSIS AND DISCUSSION</w:t>
-      </w:r>
-    </w:p>
-    <w:p>
-      <w:pPr>
-        <w:pStyle w:val="ListParagraph"/>
-        <w:numPr>
-          <w:ilvl w:val="1"/>
-          <w:numId w:val="1"/>
-        </w:numPr>
-        <w:spacing w:after="0" w:line="240" w:lineRule="auto"/>
-        <w:rPr>
-          <w:rFonts w:ascii="Times New Roman" w:hAnsi="Times New Roman" w:cs="Times New Roman"/>
-          <w:sz w:val="24"/>
-          <w:szCs w:val="24"/>
-        </w:rPr>
-      </w:pPr>
       <w:r>
         <w:rPr>
           <w:rFonts w:ascii="Times New Roman" w:hAnsi="Times New Roman" w:cs="Times New Roman"/>
@@ -1701,6 +1842,8 @@
         </w:rPr>
         <w:t xml:space="preserve"> </w:t>
       </w:r>
+      <w:bookmarkStart w:id="0" w:name="_GoBack"/>
+      <w:bookmarkEnd w:id="0"/>
     </w:p>
     <w:p>
       <w:pPr>

</xml_diff>

<commit_message>
finished with lab 6
</commit_message>
<xml_diff>
--- a/Lab6-PCB/Lab 6 Report.docx
+++ b/Lab6-PCB/Lab 6 Report.docx
@@ -26,8 +26,6 @@
         </w:rPr>
         <w:t>OBJECTIVES</w:t>
       </w:r>
-      <w:bookmarkStart w:id="0" w:name="_GoBack"/>
-      <w:bookmarkEnd w:id="0"/>
     </w:p>
     <w:p>
       <w:pPr>
@@ -1114,15 +1112,13 @@
           <w:b/>
           <w:sz w:val="24"/>
           <w:szCs w:val="24"/>
-          <w:highlight w:val="yellow"/>
-        </w:rPr>
-      </w:pPr>
-      <w:r>
-        <w:rPr>
-          <w:rFonts w:ascii="Times New Roman" w:hAnsi="Times New Roman" w:cs="Times New Roman"/>
-          <w:sz w:val="24"/>
-          <w:szCs w:val="24"/>
-          <w:highlight w:val="yellow"/>
+        </w:rPr>
+      </w:pPr>
+      <w:r>
+        <w:rPr>
+          <w:rFonts w:ascii="Times New Roman" w:hAnsi="Times New Roman" w:cs="Times New Roman"/>
+          <w:sz w:val="24"/>
+          <w:szCs w:val="24"/>
         </w:rPr>
         <w:t>Mechanical drawings</w:t>
       </w:r>
@@ -1139,93 +1135,15 @@
           <w:szCs w:val="24"/>
         </w:rPr>
       </w:pPr>
-    </w:p>
-    <w:p>
-      <w:pPr>
-        <w:pStyle w:val="ListParagraph"/>
-        <w:numPr>
-          <w:ilvl w:val="1"/>
-          <w:numId w:val="1"/>
-        </w:numPr>
-        <w:spacing w:after="0" w:line="240" w:lineRule="auto"/>
-        <w:rPr>
-          <w:rFonts w:ascii="Times New Roman" w:hAnsi="Times New Roman" w:cs="Times New Roman"/>
-          <w:sz w:val="24"/>
-          <w:szCs w:val="24"/>
-        </w:rPr>
-      </w:pPr>
-      <w:r>
-        <w:rPr>
-          <w:rFonts w:ascii="Times New Roman" w:hAnsi="Times New Roman" w:cs="Times New Roman"/>
-          <w:sz w:val="24"/>
-          <w:szCs w:val="24"/>
-        </w:rPr>
-        <w:t>See the schematic</w:t>
-      </w:r>
-      <w:r>
-        <w:rPr>
-          <w:rFonts w:ascii="Times New Roman" w:hAnsi="Times New Roman" w:cs="Times New Roman"/>
-          <w:sz w:val="24"/>
-          <w:szCs w:val="24"/>
-        </w:rPr>
-        <w:t xml:space="preserve"> file of our final circuit</w:t>
-      </w:r>
-    </w:p>
-    <w:p>
-      <w:pPr>
-        <w:pStyle w:val="ListParagraph"/>
-        <w:spacing w:after="0" w:line="240" w:lineRule="auto"/>
-        <w:ind w:left="1440"/>
-        <w:rPr>
-          <w:rFonts w:ascii="Times New Roman" w:hAnsi="Times New Roman" w:cs="Times New Roman"/>
-          <w:sz w:val="24"/>
-          <w:szCs w:val="24"/>
-        </w:rPr>
-      </w:pPr>
-    </w:p>
-    <w:p>
-      <w:pPr>
-        <w:pStyle w:val="ListParagraph"/>
-        <w:numPr>
-          <w:ilvl w:val="1"/>
-          <w:numId w:val="1"/>
-        </w:numPr>
-        <w:spacing w:after="0" w:line="240" w:lineRule="auto"/>
-        <w:rPr>
-          <w:rFonts w:ascii="Times New Roman" w:hAnsi="Times New Roman" w:cs="Times New Roman"/>
-          <w:sz w:val="24"/>
-          <w:szCs w:val="24"/>
-        </w:rPr>
-      </w:pPr>
-      <w:r>
-        <w:rPr>
-          <w:rFonts w:ascii="Times New Roman" w:hAnsi="Times New Roman" w:cs="Times New Roman"/>
-          <w:sz w:val="24"/>
-          <w:szCs w:val="24"/>
-        </w:rPr>
-        <w:t>Cardboard mockup of the PCB layout</w:t>
-      </w:r>
-    </w:p>
-    <w:p>
-      <w:pPr>
-        <w:pStyle w:val="ListParagraph"/>
-        <w:spacing w:after="0" w:line="240" w:lineRule="auto"/>
-        <w:ind w:left="1440"/>
-        <w:rPr>
-          <w:rFonts w:ascii="Times New Roman" w:hAnsi="Times New Roman" w:cs="Times New Roman"/>
-          <w:sz w:val="24"/>
-          <w:szCs w:val="24"/>
-        </w:rPr>
-      </w:pPr>
       <w:r>
         <w:rPr>
           <w:noProof/>
         </w:rPr>
         <w:drawing>
-          <wp:inline distT="0" distB="0" distL="0" distR="0" wp14:anchorId="614A7719" wp14:editId="67B540DB">
-            <wp:extent cx="3091218" cy="1784056"/>
-            <wp:effectExtent l="0" t="0" r="0" b="6985"/>
-            <wp:docPr id="6" name="Picture 6"/>
+          <wp:inline distT="0" distB="0" distL="0" distR="0" wp14:anchorId="5C96C085" wp14:editId="44988583">
+            <wp:extent cx="3099210" cy="2129051"/>
+            <wp:effectExtent l="0" t="0" r="6350" b="5080"/>
+            <wp:docPr id="10" name="Picture 10"/>
             <wp:cNvGraphicFramePr>
               <a:graphicFrameLocks xmlns:a="http://schemas.openxmlformats.org/drawingml/2006/main" noChangeAspect="1"/>
             </wp:cNvGraphicFramePr>
@@ -1245,7 +1163,7 @@
                   <pic:spPr>
                     <a:xfrm>
                       <a:off x="0" y="0"/>
-                      <a:ext cx="3097157" cy="1787484"/>
+                      <a:ext cx="3108417" cy="2135376"/>
                     </a:xfrm>
                     <a:prstGeom prst="rect">
                       <a:avLst/>
@@ -1277,16 +1195,7 @@
           <w:sz w:val="24"/>
           <w:szCs w:val="24"/>
         </w:rPr>
-        <w:t xml:space="preserve">Figure ####: </w:t>
-      </w:r>
-      <w:r>
-        <w:rPr>
-          <w:rFonts w:ascii="Times New Roman" w:hAnsi="Times New Roman" w:cs="Times New Roman"/>
-          <w:i/>
-          <w:sz w:val="24"/>
-          <w:szCs w:val="24"/>
-        </w:rPr>
-        <w:t>top copper/silk on top</w:t>
+        <w:t>Figure 8: Top (External) View</w:t>
       </w:r>
     </w:p>
     <w:p>
@@ -1319,10 +1228,10 @@
           <w:noProof/>
         </w:rPr>
         <w:drawing>
-          <wp:inline distT="0" distB="0" distL="0" distR="0" wp14:anchorId="4021475B" wp14:editId="5BB4785D">
-            <wp:extent cx="3057099" cy="1817275"/>
-            <wp:effectExtent l="0" t="0" r="0" b="0"/>
-            <wp:docPr id="8" name="Picture 8"/>
+          <wp:inline distT="0" distB="0" distL="0" distR="0" wp14:anchorId="52D38545" wp14:editId="0F12F948">
+            <wp:extent cx="3044680" cy="2490717"/>
+            <wp:effectExtent l="0" t="0" r="3810" b="5080"/>
+            <wp:docPr id="13" name="Picture 13"/>
             <wp:cNvGraphicFramePr>
               <a:graphicFrameLocks xmlns:a="http://schemas.openxmlformats.org/drawingml/2006/main" noChangeAspect="1"/>
             </wp:cNvGraphicFramePr>
@@ -1342,6 +1251,363 @@
                   <pic:spPr>
                     <a:xfrm>
                       <a:off x="0" y="0"/>
+                      <a:ext cx="3057510" cy="2501213"/>
+                    </a:xfrm>
+                    <a:prstGeom prst="rect">
+                      <a:avLst/>
+                    </a:prstGeom>
+                  </pic:spPr>
+                </pic:pic>
+              </a:graphicData>
+            </a:graphic>
+          </wp:inline>
+        </w:drawing>
+      </w:r>
+    </w:p>
+    <w:p>
+      <w:pPr>
+        <w:pStyle w:val="ListParagraph"/>
+        <w:spacing w:after="0" w:line="240" w:lineRule="auto"/>
+        <w:ind w:left="1440"/>
+        <w:rPr>
+          <w:rFonts w:ascii="Times New Roman" w:hAnsi="Times New Roman" w:cs="Times New Roman"/>
+          <w:i/>
+          <w:sz w:val="24"/>
+          <w:szCs w:val="24"/>
+        </w:rPr>
+      </w:pPr>
+      <w:r>
+        <w:rPr>
+          <w:rFonts w:ascii="Times New Roman" w:hAnsi="Times New Roman" w:cs="Times New Roman"/>
+          <w:i/>
+          <w:sz w:val="24"/>
+          <w:szCs w:val="24"/>
+        </w:rPr>
+        <w:t>Figure 9: Bottom (Interior) View</w:t>
+      </w:r>
+    </w:p>
+    <w:p>
+      <w:pPr>
+        <w:pStyle w:val="ListParagraph"/>
+        <w:spacing w:after="0" w:line="240" w:lineRule="auto"/>
+        <w:ind w:left="1440"/>
+        <w:rPr>
+          <w:rFonts w:ascii="Times New Roman" w:hAnsi="Times New Roman" w:cs="Times New Roman"/>
+          <w:i/>
+          <w:sz w:val="24"/>
+          <w:szCs w:val="24"/>
+        </w:rPr>
+      </w:pPr>
+    </w:p>
+    <w:p>
+      <w:pPr>
+        <w:pStyle w:val="ListParagraph"/>
+        <w:spacing w:after="0" w:line="240" w:lineRule="auto"/>
+        <w:ind w:left="1440"/>
+        <w:rPr>
+          <w:rFonts w:ascii="Times New Roman" w:hAnsi="Times New Roman" w:cs="Times New Roman"/>
+          <w:i/>
+          <w:sz w:val="24"/>
+          <w:szCs w:val="24"/>
+        </w:rPr>
+      </w:pPr>
+      <w:r>
+        <w:rPr>
+          <w:noProof/>
+        </w:rPr>
+        <w:drawing>
+          <wp:inline distT="0" distB="0" distL="0" distR="0" wp14:anchorId="6EDC307C" wp14:editId="1C3D2C24">
+            <wp:extent cx="3084704" cy="2088107"/>
+            <wp:effectExtent l="0" t="0" r="1905" b="7620"/>
+            <wp:docPr id="14" name="Picture 14"/>
+            <wp:cNvGraphicFramePr>
+              <a:graphicFrameLocks xmlns:a="http://schemas.openxmlformats.org/drawingml/2006/main" noChangeAspect="1"/>
+            </wp:cNvGraphicFramePr>
+            <a:graphic xmlns:a="http://schemas.openxmlformats.org/drawingml/2006/main">
+              <a:graphicData uri="http://schemas.openxmlformats.org/drawingml/2006/picture">
+                <pic:pic xmlns:pic="http://schemas.openxmlformats.org/drawingml/2006/picture">
+                  <pic:nvPicPr>
+                    <pic:cNvPr id="1" name=""/>
+                    <pic:cNvPicPr/>
+                  </pic:nvPicPr>
+                  <pic:blipFill>
+                    <a:blip r:embed="rId16"/>
+                    <a:stretch>
+                      <a:fillRect/>
+                    </a:stretch>
+                  </pic:blipFill>
+                  <pic:spPr>
+                    <a:xfrm>
+                      <a:off x="0" y="0"/>
+                      <a:ext cx="3099104" cy="2097855"/>
+                    </a:xfrm>
+                    <a:prstGeom prst="rect">
+                      <a:avLst/>
+                    </a:prstGeom>
+                  </pic:spPr>
+                </pic:pic>
+              </a:graphicData>
+            </a:graphic>
+          </wp:inline>
+        </w:drawing>
+      </w:r>
+    </w:p>
+    <w:p>
+      <w:pPr>
+        <w:pStyle w:val="ListParagraph"/>
+        <w:spacing w:after="0" w:line="240" w:lineRule="auto"/>
+        <w:ind w:left="1440"/>
+        <w:rPr>
+          <w:rFonts w:ascii="Times New Roman" w:hAnsi="Times New Roman" w:cs="Times New Roman"/>
+          <w:i/>
+          <w:sz w:val="24"/>
+          <w:szCs w:val="24"/>
+        </w:rPr>
+      </w:pPr>
+      <w:r>
+        <w:rPr>
+          <w:rFonts w:ascii="Times New Roman" w:hAnsi="Times New Roman" w:cs="Times New Roman"/>
+          <w:i/>
+          <w:sz w:val="24"/>
+          <w:szCs w:val="24"/>
+        </w:rPr>
+        <w:t>Figure 10: Side (Exterior) View</w:t>
+      </w:r>
+    </w:p>
+    <w:p>
+      <w:pPr>
+        <w:pStyle w:val="ListParagraph"/>
+        <w:spacing w:after="0" w:line="240" w:lineRule="auto"/>
+        <w:ind w:left="1440"/>
+        <w:rPr>
+          <w:rFonts w:ascii="Times New Roman" w:hAnsi="Times New Roman" w:cs="Times New Roman"/>
+          <w:b/>
+          <w:sz w:val="24"/>
+          <w:szCs w:val="24"/>
+        </w:rPr>
+      </w:pPr>
+    </w:p>
+    <w:p>
+      <w:pPr>
+        <w:pStyle w:val="ListParagraph"/>
+        <w:numPr>
+          <w:ilvl w:val="1"/>
+          <w:numId w:val="1"/>
+        </w:numPr>
+        <w:spacing w:after="0" w:line="240" w:lineRule="auto"/>
+        <w:rPr>
+          <w:rFonts w:ascii="Times New Roman" w:hAnsi="Times New Roman" w:cs="Times New Roman"/>
+          <w:sz w:val="24"/>
+          <w:szCs w:val="24"/>
+        </w:rPr>
+      </w:pPr>
+      <w:r>
+        <w:rPr>
+          <w:rFonts w:ascii="Times New Roman" w:hAnsi="Times New Roman" w:cs="Times New Roman"/>
+          <w:sz w:val="24"/>
+          <w:szCs w:val="24"/>
+        </w:rPr>
+        <w:lastRenderedPageBreak/>
+        <w:t>See the schematic</w:t>
+      </w:r>
+      <w:r>
+        <w:rPr>
+          <w:rFonts w:ascii="Times New Roman" w:hAnsi="Times New Roman" w:cs="Times New Roman"/>
+          <w:sz w:val="24"/>
+          <w:szCs w:val="24"/>
+        </w:rPr>
+        <w:t xml:space="preserve"> file of our final circuit</w:t>
+      </w:r>
+    </w:p>
+    <w:p>
+      <w:pPr>
+        <w:pStyle w:val="ListParagraph"/>
+        <w:spacing w:after="0" w:line="240" w:lineRule="auto"/>
+        <w:ind w:left="1440"/>
+        <w:rPr>
+          <w:rFonts w:ascii="Times New Roman" w:hAnsi="Times New Roman" w:cs="Times New Roman"/>
+          <w:sz w:val="24"/>
+          <w:szCs w:val="24"/>
+        </w:rPr>
+      </w:pPr>
+    </w:p>
+    <w:p>
+      <w:pPr>
+        <w:pStyle w:val="ListParagraph"/>
+        <w:numPr>
+          <w:ilvl w:val="1"/>
+          <w:numId w:val="1"/>
+        </w:numPr>
+        <w:spacing w:after="0" w:line="240" w:lineRule="auto"/>
+        <w:rPr>
+          <w:rFonts w:ascii="Times New Roman" w:hAnsi="Times New Roman" w:cs="Times New Roman"/>
+          <w:sz w:val="24"/>
+          <w:szCs w:val="24"/>
+        </w:rPr>
+      </w:pPr>
+      <w:r>
+        <w:rPr>
+          <w:rFonts w:ascii="Times New Roman" w:hAnsi="Times New Roman" w:cs="Times New Roman"/>
+          <w:sz w:val="24"/>
+          <w:szCs w:val="24"/>
+        </w:rPr>
+        <w:t>Cardboard mockup of the PCB layout</w:t>
+      </w:r>
+    </w:p>
+    <w:p>
+      <w:pPr>
+        <w:pStyle w:val="ListParagraph"/>
+        <w:spacing w:after="0" w:line="240" w:lineRule="auto"/>
+        <w:ind w:left="1440"/>
+        <w:rPr>
+          <w:rFonts w:ascii="Times New Roman" w:hAnsi="Times New Roman" w:cs="Times New Roman"/>
+          <w:sz w:val="24"/>
+          <w:szCs w:val="24"/>
+        </w:rPr>
+      </w:pPr>
+      <w:r>
+        <w:rPr>
+          <w:noProof/>
+        </w:rPr>
+        <w:drawing>
+          <wp:inline distT="0" distB="0" distL="0" distR="0" wp14:anchorId="614A7719" wp14:editId="67B540DB">
+            <wp:extent cx="3091218" cy="1784056"/>
+            <wp:effectExtent l="0" t="0" r="0" b="6985"/>
+            <wp:docPr id="6" name="Picture 6"/>
+            <wp:cNvGraphicFramePr>
+              <a:graphicFrameLocks xmlns:a="http://schemas.openxmlformats.org/drawingml/2006/main" noChangeAspect="1"/>
+            </wp:cNvGraphicFramePr>
+            <a:graphic xmlns:a="http://schemas.openxmlformats.org/drawingml/2006/main">
+              <a:graphicData uri="http://schemas.openxmlformats.org/drawingml/2006/picture">
+                <pic:pic xmlns:pic="http://schemas.openxmlformats.org/drawingml/2006/picture">
+                  <pic:nvPicPr>
+                    <pic:cNvPr id="1" name=""/>
+                    <pic:cNvPicPr/>
+                  </pic:nvPicPr>
+                  <pic:blipFill>
+                    <a:blip r:embed="rId17"/>
+                    <a:stretch>
+                      <a:fillRect/>
+                    </a:stretch>
+                  </pic:blipFill>
+                  <pic:spPr>
+                    <a:xfrm>
+                      <a:off x="0" y="0"/>
+                      <a:ext cx="3097157" cy="1787484"/>
+                    </a:xfrm>
+                    <a:prstGeom prst="rect">
+                      <a:avLst/>
+                    </a:prstGeom>
+                  </pic:spPr>
+                </pic:pic>
+              </a:graphicData>
+            </a:graphic>
+          </wp:inline>
+        </w:drawing>
+      </w:r>
+    </w:p>
+    <w:p>
+      <w:pPr>
+        <w:pStyle w:val="ListParagraph"/>
+        <w:spacing w:after="0" w:line="240" w:lineRule="auto"/>
+        <w:ind w:left="1440"/>
+        <w:rPr>
+          <w:rFonts w:ascii="Times New Roman" w:hAnsi="Times New Roman" w:cs="Times New Roman"/>
+          <w:i/>
+          <w:sz w:val="24"/>
+          <w:szCs w:val="24"/>
+        </w:rPr>
+      </w:pPr>
+      <w:r>
+        <w:rPr>
+          <w:rFonts w:ascii="Times New Roman" w:hAnsi="Times New Roman" w:cs="Times New Roman"/>
+          <w:i/>
+          <w:sz w:val="24"/>
+          <w:szCs w:val="24"/>
+        </w:rPr>
+        <w:t xml:space="preserve">Figure </w:t>
+      </w:r>
+      <w:r>
+        <w:rPr>
+          <w:rFonts w:ascii="Times New Roman" w:hAnsi="Times New Roman" w:cs="Times New Roman"/>
+          <w:i/>
+          <w:sz w:val="24"/>
+          <w:szCs w:val="24"/>
+        </w:rPr>
+        <w:t>11:</w:t>
+      </w:r>
+      <w:r>
+        <w:rPr>
+          <w:rFonts w:ascii="Times New Roman" w:hAnsi="Times New Roman" w:cs="Times New Roman"/>
+          <w:i/>
+          <w:sz w:val="24"/>
+          <w:szCs w:val="24"/>
+        </w:rPr>
+        <w:t xml:space="preserve"> </w:t>
+      </w:r>
+      <w:r>
+        <w:rPr>
+          <w:rFonts w:ascii="Times New Roman" w:hAnsi="Times New Roman" w:cs="Times New Roman"/>
+          <w:i/>
+          <w:sz w:val="24"/>
+          <w:szCs w:val="24"/>
+        </w:rPr>
+        <w:t>top copper/silk on top</w:t>
+      </w:r>
+    </w:p>
+    <w:p>
+      <w:pPr>
+        <w:pStyle w:val="ListParagraph"/>
+        <w:spacing w:after="0" w:line="240" w:lineRule="auto"/>
+        <w:ind w:left="1440"/>
+        <w:rPr>
+          <w:rFonts w:ascii="Times New Roman" w:hAnsi="Times New Roman" w:cs="Times New Roman"/>
+          <w:i/>
+          <w:sz w:val="24"/>
+          <w:szCs w:val="24"/>
+        </w:rPr>
+      </w:pPr>
+    </w:p>
+    <w:p>
+      <w:pPr>
+        <w:pStyle w:val="ListParagraph"/>
+        <w:spacing w:after="0" w:line="240" w:lineRule="auto"/>
+        <w:ind w:left="1440"/>
+        <w:rPr>
+          <w:rFonts w:ascii="Times New Roman" w:hAnsi="Times New Roman" w:cs="Times New Roman"/>
+          <w:i/>
+          <w:sz w:val="24"/>
+          <w:szCs w:val="24"/>
+        </w:rPr>
+      </w:pPr>
+      <w:r>
+        <w:rPr>
+          <w:noProof/>
+        </w:rPr>
+        <w:drawing>
+          <wp:inline distT="0" distB="0" distL="0" distR="0" wp14:anchorId="4021475B" wp14:editId="5BB4785D">
+            <wp:extent cx="3057099" cy="1817275"/>
+            <wp:effectExtent l="0" t="0" r="0" b="0"/>
+            <wp:docPr id="8" name="Picture 8"/>
+            <wp:cNvGraphicFramePr>
+              <a:graphicFrameLocks xmlns:a="http://schemas.openxmlformats.org/drawingml/2006/main" noChangeAspect="1"/>
+            </wp:cNvGraphicFramePr>
+            <a:graphic xmlns:a="http://schemas.openxmlformats.org/drawingml/2006/main">
+              <a:graphicData uri="http://schemas.openxmlformats.org/drawingml/2006/picture">
+                <pic:pic xmlns:pic="http://schemas.openxmlformats.org/drawingml/2006/picture">
+                  <pic:nvPicPr>
+                    <pic:cNvPr id="1" name=""/>
+                    <pic:cNvPicPr/>
+                  </pic:nvPicPr>
+                  <pic:blipFill>
+                    <a:blip r:embed="rId18"/>
+                    <a:stretch>
+                      <a:fillRect/>
+                    </a:stretch>
+                  </pic:blipFill>
+                  <pic:spPr>
+                    <a:xfrm>
+                      <a:off x="0" y="0"/>
                       <a:ext cx="3072432" cy="1826390"/>
                     </a:xfrm>
                     <a:prstGeom prst="rect">
@@ -1374,7 +1640,25 @@
           <w:sz w:val="24"/>
           <w:szCs w:val="24"/>
         </w:rPr>
-        <w:t xml:space="preserve">Figure ####: </w:t>
+        <w:t xml:space="preserve">Figure </w:t>
+      </w:r>
+      <w:r>
+        <w:rPr>
+          <w:rFonts w:ascii="Times New Roman" w:hAnsi="Times New Roman" w:cs="Times New Roman"/>
+          <w:i/>
+          <w:sz w:val="24"/>
+          <w:szCs w:val="24"/>
+        </w:rPr>
+        <w:t>12:</w:t>
+      </w:r>
+      <w:r>
+        <w:rPr>
+          <w:rFonts w:ascii="Times New Roman" w:hAnsi="Times New Roman" w:cs="Times New Roman"/>
+          <w:i/>
+          <w:sz w:val="24"/>
+          <w:szCs w:val="24"/>
+        </w:rPr>
+        <w:t xml:space="preserve"> </w:t>
       </w:r>
       <w:r>
         <w:rPr>
@@ -1927,9 +2211,11 @@
         </w:rPr>
         <w:t>y the correct notes are played (we will also check the waves’ frequencies with an oscilloscope).</w:t>
       </w:r>
+      <w:bookmarkStart w:id="0" w:name="_GoBack"/>
+      <w:bookmarkEnd w:id="0"/>
     </w:p>
     <w:sectPr>
-      <w:headerReference w:type="first" r:id="rId16"/>
+      <w:headerReference w:type="first" r:id="rId19"/>
       <w:pgSz w:w="12240" w:h="15840"/>
       <w:pgMar w:top="1440" w:right="1440" w:bottom="1440" w:left="1440" w:header="720" w:footer="720" w:gutter="0"/>
       <w:cols w:space="720"/>

</xml_diff>